<commit_message>
Update Project Enron Fraud
Modify code for better performance and readability. Update README.md for better documentation. Update Project Summary for better readability.
</commit_message>
<xml_diff>
--- a/Project_Enron_Fraud-Clustering/Project_Summary.docx
+++ b/Project_Enron_Fraud-Clustering/Project_Summary.docx
@@ -20,293 +20,180 @@
     <w:p>
       <w:pPr>
         <w:pStyle w:val="Heading2"/>
-      </w:pPr>
-      <w:r>
-        <w:t>Summarize Goal</w:t>
-      </w:r>
-    </w:p>
-    <w:p>
-      <w:pPr>
-        <w:spacing w:before="100" w:beforeAutospacing="1" w:after="100" w:afterAutospacing="1"/>
-        <w:rPr>
-          <w:rFonts w:ascii="Arial" w:eastAsia="Times New Roman" w:hAnsi="Arial" w:cs="Arial"/>
-          <w:color w:val="000000"/>
-          <w:sz w:val="22"/>
-          <w:szCs w:val="22"/>
-        </w:rPr>
-      </w:pPr>
-      <w:r>
-        <w:rPr>
-          <w:rFonts w:ascii="Arial" w:eastAsia="Times New Roman" w:hAnsi="Arial" w:cs="Arial"/>
-          <w:color w:val="000000"/>
-          <w:sz w:val="22"/>
-          <w:szCs w:val="22"/>
-        </w:rPr>
-        <w:t xml:space="preserve">The goal of this project is to investigate the Enron Fraud case and use machine learning to find the </w:t>
-      </w:r>
-      <w:r>
-        <w:rPr>
-          <w:rFonts w:ascii="Arial" w:eastAsia="Times New Roman" w:hAnsi="Arial" w:cs="Arial"/>
-          <w:color w:val="000000"/>
-          <w:sz w:val="22"/>
-          <w:szCs w:val="22"/>
-        </w:rPr>
-        <w:t>Persons</w:t>
-      </w:r>
-      <w:r>
-        <w:rPr>
-          <w:rFonts w:ascii="Arial" w:eastAsia="Times New Roman" w:hAnsi="Arial" w:cs="Arial"/>
-          <w:color w:val="000000"/>
-          <w:sz w:val="22"/>
-          <w:szCs w:val="22"/>
-        </w:rPr>
-        <w:t xml:space="preserve"> of Interest (POIs). To do this we’ll be looking at financial and email data to see if we can predict the behaviors and indicators that would make someone a potential person of interest.</w:t>
-      </w:r>
-    </w:p>
+        <w:rPr>
+          <w:rFonts w:eastAsia="Times New Roman"/>
+        </w:rPr>
+      </w:pPr>
+      <w:r>
+        <w:rPr>
+          <w:rFonts w:eastAsia="Times New Roman"/>
+        </w:rPr>
+        <w:t>Summary</w:t>
+      </w:r>
+    </w:p>
+    <w:p/>
+    <w:p>
+      <w:r>
+        <w:t xml:space="preserve">In 2000, Enron was one of the largest companies in the United States. </w:t>
+      </w:r>
+    </w:p>
+    <w:p>
+      <w:r>
+        <w:t xml:space="preserve">By 2002, it had collapsed into bankruptcy due to widespread corporate fraud. </w:t>
+      </w:r>
+    </w:p>
+    <w:p>
+      <w:r>
+        <w:t xml:space="preserve">In the resulting Federal investigation, there was a significant amount of typically confidential information entered into public record, including tens of thousands of emails and detailed financial data for top executives. </w:t>
+      </w:r>
+    </w:p>
+    <w:p/>
+    <w:p>
+      <w:r>
+        <w:t>In this project, we play detective for fun, and put our machine learning skills to use by building a person of interest identifier based on financial and email data made public as a result of the Enron scandal. The goal of this project is to investigate the Enron Fraud case and use machine learning to find the Persons of Interest (POIs). To do this we’ll be looking at financial and email data to see if we can predict the behaviors and indicators that would make someone a potential person of interest.</w:t>
+      </w:r>
+    </w:p>
+    <w:p/>
     <w:p>
       <w:pPr>
         <w:pStyle w:val="Heading2"/>
+      </w:pPr>
+      <w:r>
+        <w:t>Data Files</w:t>
+      </w:r>
+    </w:p>
+    <w:p>
+      <w:r>
+        <w:t>`dataset.pkl` - The dataset for the project, there are 146 people in the data set with 18 labeled as POI’s. From looking at the data, there are 1358 features that are missing values.</w:t>
+      </w:r>
+    </w:p>
+    <w:p/>
+    <w:p>
+      <w:pPr>
+        <w:pStyle w:val="Heading3"/>
+      </w:pPr>
+      <w:r>
+        <w:t>Outliers</w:t>
+      </w:r>
+    </w:p>
+    <w:p>
+      <w:r>
+        <w:t>There are some people in the data set that don’t have real names. For our investigation purposes, we’ll remove these outliers with the name “TOTAL” and “THE TRAVEL AGENCY IN THE PARK “.</w:t>
+      </w:r>
+    </w:p>
+    <w:p/>
+    <w:p>
+      <w:pPr>
+        <w:pStyle w:val="Heading3"/>
+      </w:pPr>
+      <w:r>
+        <w:t>Features</w:t>
+      </w:r>
+    </w:p>
+    <w:p>
+      <w:r>
+        <w:t>There is a total of 19 Features that we can analyze for this project:</w:t>
+      </w:r>
+    </w:p>
+    <w:p/>
+    <w:p>
+      <w:pPr>
+        <w:pStyle w:val="ListParagraph"/>
+        <w:numPr>
+          <w:ilvl w:val="0"/>
+          <w:numId w:val="16"/>
+        </w:numPr>
+      </w:pPr>
+      <w:r>
+        <w:t>Financial features: [`salary`, `deferral_payments`, `total_payments`, `loan_advances`, `bonus`, `restricted_stock_deferred`, `deferred_income`, `total_stock_value`, `expenses`, `exercised_stock_options`, `other`, `long_term_incentive`, `restricted_stock`, `director_fees`] All units are in US dollars.</w:t>
+      </w:r>
+    </w:p>
+    <w:p/>
+    <w:p>
+      <w:pPr>
+        <w:pStyle w:val="ListParagraph"/>
+        <w:numPr>
+          <w:ilvl w:val="0"/>
+          <w:numId w:val="16"/>
+        </w:numPr>
+      </w:pPr>
+      <w:r>
+        <w:t>Email Features: [`to_messages`, `from_poi_to_this_person`, `from_messages`, `from_this_person_to_poi`, `shared_receipt_with_poi`] Units are generally number of emails messages.</w:t>
+      </w:r>
+    </w:p>
+    <w:p/>
+    <w:p>
+      <w:pPr>
+        <w:pStyle w:val="Heading3"/>
+      </w:pPr>
+      <w:r>
+        <w:t>Target Variable</w:t>
+      </w:r>
+    </w:p>
+    <w:p>
+      <w:r>
+        <w:t>`poi` - Label of POI's in the dataset (boolean, represented as integer)</w:t>
+      </w:r>
+    </w:p>
+    <w:p>
+      <w:pPr>
+        <w:pStyle w:val="Heading2"/>
         <w:rPr>
           <w:rFonts w:eastAsia="Times New Roman"/>
         </w:rPr>
       </w:pPr>
-      <w:r>
+    </w:p>
+    <w:p>
+      <w:pPr>
+        <w:pStyle w:val="Heading2"/>
         <w:rPr>
           <w:rFonts w:eastAsia="Times New Roman"/>
         </w:rPr>
-        <w:t>Dataset</w:t>
+      </w:pPr>
+      <w:r>
+        <w:rPr>
+          <w:rFonts w:eastAsia="Times New Roman"/>
+        </w:rPr>
+        <w:t>Feature Selection</w:t>
+      </w:r>
+      <w:bookmarkStart w:id="0" w:name="_GoBack"/>
+      <w:bookmarkEnd w:id="0"/>
+    </w:p>
+    <w:p>
+      <w:r>
+        <w:t xml:space="preserve">To begin the </w:t>
+      </w:r>
+      <w:r>
+        <w:t>analysis,</w:t>
+      </w:r>
+      <w:r>
+        <w:t xml:space="preserve"> we’ll start with feature selection.</w:t>
       </w:r>
     </w:p>
     <w:p/>
     <w:p>
       <w:r>
-        <w:t xml:space="preserve">In the </w:t>
-      </w:r>
-      <w:r>
-        <w:t>dataset,</w:t>
-      </w:r>
-      <w:r>
-        <w:t xml:space="preserve"> there are 146 </w:t>
-      </w:r>
-      <w:r>
-        <w:t xml:space="preserve">people in the data set with 18 labeled as POI’s. </w:t>
+        <w:t>We</w:t>
+      </w:r>
+      <w:r>
+        <w:t>’re going to add</w:t>
+      </w:r>
+      <w:r>
+        <w:t xml:space="preserve"> two new features, fraction_to_POI, and fraction_from_</w:t>
+      </w:r>
+      <w:r>
+        <w:t>POI which gives the ratio of messages sent to and from POI’s. The thinking behind this metric is that a fellow POI will be sending a lot of messages to other POI’s.</w:t>
       </w:r>
     </w:p>
     <w:p/>
     <w:p>
       <w:r>
-        <w:t>There is a total of 19</w:t>
-      </w:r>
-      <w:r>
-        <w:t xml:space="preserve"> Features that we can analyze for this project:</w:t>
-      </w:r>
-    </w:p>
-    <w:p>
-      <w:pPr>
-        <w:rPr>
-          <w:b/>
-        </w:rPr>
-      </w:pPr>
-    </w:p>
-    <w:p>
-      <w:r>
-        <w:rPr>
-          <w:b/>
-        </w:rPr>
-        <w:t>Financial features:</w:t>
-      </w:r>
-      <w:r>
-        <w:t xml:space="preserve"> ['salary', 'deferral_payments', 'total_payments', 'loan_advances', 'bonus', 'restricted_stock_deferred', 'deferred_income', 'total_stock_value', 'expenses', 'exercised_stock_options', 'other', 'long_term_incentive', 'restricted_stock', 'director_fees'] (all units are in US dollars)</w:t>
+        <w:t>Next, in order to prevent certain features for overshadowing others because of their numeric range, we added in a MinMax Feature Scaling layer to make sure each feature was scale respective to between 0 and 1. Now large numbers won’t skew our results.</w:t>
       </w:r>
     </w:p>
     <w:p/>
     <w:p>
       <w:r>
-        <w:rPr>
-          <w:b/>
-        </w:rPr>
-        <w:t>Email Features:</w:t>
-      </w:r>
-      <w:r>
-        <w:t xml:space="preserve"> ['to_messages'</w:t>
-      </w:r>
-      <w:r>
-        <w:t>, 'from_poi_to_this_person', 'from_messages', 'from_this_person_to_poi</w:t>
-      </w:r>
-      <w:r>
-        <w:t>', 'shared_receipt_with_poi'] (U</w:t>
-      </w:r>
-      <w:r>
-        <w:t>nits are gene</w:t>
-      </w:r>
-      <w:r>
-        <w:t>rally number of emails messages</w:t>
-      </w:r>
-      <w:r>
-        <w:t>)</w:t>
-      </w:r>
-    </w:p>
-    <w:p/>
-    <w:p>
-      <w:r>
-        <w:t>We also find from looking at the data, there are 1358 features that are missing values.</w:t>
-      </w:r>
-    </w:p>
-    <w:p/>
-    <w:p>
-      <w:pPr>
-        <w:pStyle w:val="Heading2"/>
-        <w:rPr>
-          <w:rFonts w:eastAsia="Times New Roman"/>
-        </w:rPr>
-      </w:pPr>
-      <w:r>
-        <w:rPr>
-          <w:rFonts w:eastAsia="Times New Roman"/>
-        </w:rPr>
-        <w:t>Outliers</w:t>
-      </w:r>
-    </w:p>
-    <w:p>
-      <w:pPr>
-        <w:spacing w:before="100" w:beforeAutospacing="1" w:after="100" w:afterAutospacing="1"/>
-        <w:rPr>
-          <w:rFonts w:ascii="Arial" w:eastAsia="Times New Roman" w:hAnsi="Arial" w:cs="Arial"/>
-          <w:color w:val="000000"/>
-          <w:sz w:val="22"/>
-          <w:szCs w:val="22"/>
-        </w:rPr>
-      </w:pPr>
-      <w:r>
-        <w:rPr>
-          <w:rFonts w:ascii="Arial" w:eastAsia="Times New Roman" w:hAnsi="Arial" w:cs="Arial"/>
-          <w:color w:val="000000"/>
-          <w:sz w:val="22"/>
-          <w:szCs w:val="22"/>
-        </w:rPr>
-        <w:t>There are some</w:t>
-      </w:r>
-      <w:r>
-        <w:rPr>
-          <w:rFonts w:ascii="Arial" w:eastAsia="Times New Roman" w:hAnsi="Arial" w:cs="Arial"/>
-          <w:color w:val="000000"/>
-          <w:sz w:val="22"/>
-          <w:szCs w:val="22"/>
-        </w:rPr>
-        <w:t xml:space="preserve"> people in the data set </w:t>
-      </w:r>
-      <w:r>
-        <w:rPr>
-          <w:rFonts w:ascii="Arial" w:eastAsia="Times New Roman" w:hAnsi="Arial" w:cs="Arial"/>
-          <w:color w:val="000000"/>
-          <w:sz w:val="22"/>
-          <w:szCs w:val="22"/>
-        </w:rPr>
-        <w:t xml:space="preserve">that don’t have real names. For our investigation </w:t>
-      </w:r>
-      <w:r>
-        <w:rPr>
-          <w:rFonts w:ascii="Arial" w:eastAsia="Times New Roman" w:hAnsi="Arial" w:cs="Arial"/>
-          <w:color w:val="000000"/>
-          <w:sz w:val="22"/>
-          <w:szCs w:val="22"/>
-        </w:rPr>
-        <w:t>purposes,</w:t>
-      </w:r>
-      <w:r>
-        <w:rPr>
-          <w:rFonts w:ascii="Arial" w:eastAsia="Times New Roman" w:hAnsi="Arial" w:cs="Arial"/>
-          <w:color w:val="000000"/>
-          <w:sz w:val="22"/>
-          <w:szCs w:val="22"/>
-        </w:rPr>
-        <w:t xml:space="preserve"> we’ll remove these outliers with the name “</w:t>
-      </w:r>
-      <w:r>
-        <w:rPr>
-          <w:rFonts w:ascii="Arial" w:eastAsia="Times New Roman" w:hAnsi="Arial" w:cs="Arial"/>
-          <w:color w:val="000000"/>
-          <w:sz w:val="22"/>
-          <w:szCs w:val="22"/>
-        </w:rPr>
-        <w:t>TOTAL</w:t>
-      </w:r>
-      <w:r>
-        <w:rPr>
-          <w:rFonts w:ascii="Arial" w:eastAsia="Times New Roman" w:hAnsi="Arial" w:cs="Arial"/>
-          <w:color w:val="000000"/>
-          <w:sz w:val="22"/>
-          <w:szCs w:val="22"/>
-        </w:rPr>
-        <w:t>” and “</w:t>
-      </w:r>
-      <w:r>
-        <w:rPr>
-          <w:rFonts w:ascii="Arial" w:eastAsia="Times New Roman" w:hAnsi="Arial" w:cs="Arial"/>
-          <w:color w:val="000000"/>
-          <w:sz w:val="22"/>
-          <w:szCs w:val="22"/>
-        </w:rPr>
-        <w:t xml:space="preserve">THE TRAVEL AGENCY IN THE PARK </w:t>
-      </w:r>
-      <w:r>
-        <w:rPr>
-          <w:rFonts w:ascii="Arial" w:eastAsia="Times New Roman" w:hAnsi="Arial" w:cs="Arial"/>
-          <w:color w:val="000000"/>
-          <w:sz w:val="22"/>
-          <w:szCs w:val="22"/>
-        </w:rPr>
-        <w:t>“.</w:t>
-      </w:r>
-    </w:p>
-    <w:p>
-      <w:pPr>
-        <w:pStyle w:val="Heading2"/>
-        <w:rPr>
-          <w:rFonts w:eastAsia="Times New Roman"/>
-        </w:rPr>
-      </w:pPr>
-      <w:r>
-        <w:rPr>
-          <w:rFonts w:eastAsia="Times New Roman"/>
-        </w:rPr>
-        <w:t>Feature Selection</w:t>
-      </w:r>
-    </w:p>
-    <w:p/>
-    <w:p>
-      <w:r>
-        <w:t xml:space="preserve">To begin the </w:t>
-      </w:r>
-      <w:r>
-        <w:t>analysis,</w:t>
-      </w:r>
-      <w:r>
-        <w:t xml:space="preserve"> we star</w:t>
-      </w:r>
-      <w:r>
-        <w:t>ted with all the features.</w:t>
-      </w:r>
-    </w:p>
-    <w:p/>
-    <w:p>
-      <w:r>
-        <w:t>We then added two new features, fraction_to_POI, and fraction_from_</w:t>
-      </w:r>
-      <w:r>
-        <w:t>POI which gives the ratio of messages sent to and from POI’s. The thinking behind this metric is that a fellow POI will be sending a lot of messages to other POI’s.</w:t>
-      </w:r>
-    </w:p>
-    <w:p/>
-    <w:p>
-      <w:r>
-        <w:t>Next, in order to prevent certain features for overshadowing others because of their numeric range, we added in a MinMax Feature Scaling layer to make sure each feature was scale respective to between 0 and 1. Now large numbers won’t skew our results.</w:t>
-      </w:r>
-    </w:p>
-    <w:p/>
-    <w:p>
-      <w:r>
-        <w:lastRenderedPageBreak/>
         <w:t>To get the best features</w:t>
       </w:r>
       <w:r>
@@ -825,8 +712,6 @@
       <w:r>
         <w:t xml:space="preserve"> - </w:t>
       </w:r>
-      <w:bookmarkStart w:id="0" w:name="_GoBack"/>
-      <w:bookmarkEnd w:id="0"/>
       <w:r>
         <w:t>A M</w:t>
       </w:r>
@@ -2016,6 +1901,119 @@
     </w:lvl>
   </w:abstractNum>
   <w:abstractNum w:abstractNumId="7">
+    <w:nsid w:val="550265B7"/>
+    <w:multiLevelType w:val="hybridMultilevel"/>
+    <w:tmpl w:val="1D56F51A"/>
+    <w:lvl w:ilvl="0" w:tplc="04090001">
+      <w:start w:val="1"/>
+      <w:numFmt w:val="bullet"/>
+      <w:lvlText w:val=""/>
+      <w:lvlJc w:val="left"/>
+      <w:pPr>
+        <w:ind w:left="720" w:hanging="360"/>
+      </w:pPr>
+      <w:rPr>
+        <w:rFonts w:ascii="Symbol" w:hAnsi="Symbol" w:hint="default"/>
+      </w:rPr>
+    </w:lvl>
+    <w:lvl w:ilvl="1" w:tplc="04090003" w:tentative="1">
+      <w:start w:val="1"/>
+      <w:numFmt w:val="bullet"/>
+      <w:lvlText w:val="o"/>
+      <w:lvlJc w:val="left"/>
+      <w:pPr>
+        <w:ind w:left="1440" w:hanging="360"/>
+      </w:pPr>
+      <w:rPr>
+        <w:rFonts w:ascii="Courier New" w:hAnsi="Courier New" w:cs="Courier New" w:hint="default"/>
+      </w:rPr>
+    </w:lvl>
+    <w:lvl w:ilvl="2" w:tplc="04090005" w:tentative="1">
+      <w:start w:val="1"/>
+      <w:numFmt w:val="bullet"/>
+      <w:lvlText w:val=""/>
+      <w:lvlJc w:val="left"/>
+      <w:pPr>
+        <w:ind w:left="2160" w:hanging="360"/>
+      </w:pPr>
+      <w:rPr>
+        <w:rFonts w:ascii="Wingdings" w:hAnsi="Wingdings" w:hint="default"/>
+      </w:rPr>
+    </w:lvl>
+    <w:lvl w:ilvl="3" w:tplc="04090001" w:tentative="1">
+      <w:start w:val="1"/>
+      <w:numFmt w:val="bullet"/>
+      <w:lvlText w:val=""/>
+      <w:lvlJc w:val="left"/>
+      <w:pPr>
+        <w:ind w:left="2880" w:hanging="360"/>
+      </w:pPr>
+      <w:rPr>
+        <w:rFonts w:ascii="Symbol" w:hAnsi="Symbol" w:hint="default"/>
+      </w:rPr>
+    </w:lvl>
+    <w:lvl w:ilvl="4" w:tplc="04090003" w:tentative="1">
+      <w:start w:val="1"/>
+      <w:numFmt w:val="bullet"/>
+      <w:lvlText w:val="o"/>
+      <w:lvlJc w:val="left"/>
+      <w:pPr>
+        <w:ind w:left="3600" w:hanging="360"/>
+      </w:pPr>
+      <w:rPr>
+        <w:rFonts w:ascii="Courier New" w:hAnsi="Courier New" w:cs="Courier New" w:hint="default"/>
+      </w:rPr>
+    </w:lvl>
+    <w:lvl w:ilvl="5" w:tplc="04090005" w:tentative="1">
+      <w:start w:val="1"/>
+      <w:numFmt w:val="bullet"/>
+      <w:lvlText w:val=""/>
+      <w:lvlJc w:val="left"/>
+      <w:pPr>
+        <w:ind w:left="4320" w:hanging="360"/>
+      </w:pPr>
+      <w:rPr>
+        <w:rFonts w:ascii="Wingdings" w:hAnsi="Wingdings" w:hint="default"/>
+      </w:rPr>
+    </w:lvl>
+    <w:lvl w:ilvl="6" w:tplc="04090001" w:tentative="1">
+      <w:start w:val="1"/>
+      <w:numFmt w:val="bullet"/>
+      <w:lvlText w:val=""/>
+      <w:lvlJc w:val="left"/>
+      <w:pPr>
+        <w:ind w:left="5040" w:hanging="360"/>
+      </w:pPr>
+      <w:rPr>
+        <w:rFonts w:ascii="Symbol" w:hAnsi="Symbol" w:hint="default"/>
+      </w:rPr>
+    </w:lvl>
+    <w:lvl w:ilvl="7" w:tplc="04090003" w:tentative="1">
+      <w:start w:val="1"/>
+      <w:numFmt w:val="bullet"/>
+      <w:lvlText w:val="o"/>
+      <w:lvlJc w:val="left"/>
+      <w:pPr>
+        <w:ind w:left="5760" w:hanging="360"/>
+      </w:pPr>
+      <w:rPr>
+        <w:rFonts w:ascii="Courier New" w:hAnsi="Courier New" w:cs="Courier New" w:hint="default"/>
+      </w:rPr>
+    </w:lvl>
+    <w:lvl w:ilvl="8" w:tplc="04090005" w:tentative="1">
+      <w:start w:val="1"/>
+      <w:numFmt w:val="bullet"/>
+      <w:lvlText w:val=""/>
+      <w:lvlJc w:val="left"/>
+      <w:pPr>
+        <w:ind w:left="6480" w:hanging="360"/>
+      </w:pPr>
+      <w:rPr>
+        <w:rFonts w:ascii="Wingdings" w:hAnsi="Wingdings" w:hint="default"/>
+      </w:rPr>
+    </w:lvl>
+  </w:abstractNum>
+  <w:abstractNum w:abstractNumId="8">
     <w:nsid w:val="58EC235C"/>
     <w:multiLevelType w:val="hybridMultilevel"/>
     <w:tmpl w:val="FF2E3CD0"/>
@@ -2127,7 +2125,7 @@
       </w:rPr>
     </w:lvl>
   </w:abstractNum>
-  <w:abstractNum w:abstractNumId="8">
+  <w:abstractNum w:abstractNumId="9">
     <w:nsid w:val="59030406"/>
     <w:multiLevelType w:val="hybridMultilevel"/>
     <w:tmpl w:val="25A0F5DC"/>
@@ -2240,7 +2238,7 @@
       </w:rPr>
     </w:lvl>
   </w:abstractNum>
-  <w:abstractNum w:abstractNumId="9">
+  <w:abstractNum w:abstractNumId="10">
     <w:nsid w:val="59B301A9"/>
     <w:multiLevelType w:val="multilevel"/>
     <w:tmpl w:val="D7C63ECC"/>
@@ -2353,7 +2351,120 @@
       </w:pPr>
     </w:lvl>
   </w:abstractNum>
-  <w:abstractNum w:abstractNumId="10">
+  <w:abstractNum w:abstractNumId="11">
+    <w:nsid w:val="60F859B7"/>
+    <w:multiLevelType w:val="hybridMultilevel"/>
+    <w:tmpl w:val="338001BE"/>
+    <w:lvl w:ilvl="0" w:tplc="04090001">
+      <w:start w:val="1"/>
+      <w:numFmt w:val="bullet"/>
+      <w:lvlText w:val=""/>
+      <w:lvlJc w:val="left"/>
+      <w:pPr>
+        <w:ind w:left="720" w:hanging="360"/>
+      </w:pPr>
+      <w:rPr>
+        <w:rFonts w:ascii="Symbol" w:hAnsi="Symbol" w:hint="default"/>
+      </w:rPr>
+    </w:lvl>
+    <w:lvl w:ilvl="1" w:tplc="04090003" w:tentative="1">
+      <w:start w:val="1"/>
+      <w:numFmt w:val="bullet"/>
+      <w:lvlText w:val="o"/>
+      <w:lvlJc w:val="left"/>
+      <w:pPr>
+        <w:ind w:left="1440" w:hanging="360"/>
+      </w:pPr>
+      <w:rPr>
+        <w:rFonts w:ascii="Courier New" w:hAnsi="Courier New" w:cs="Courier New" w:hint="default"/>
+      </w:rPr>
+    </w:lvl>
+    <w:lvl w:ilvl="2" w:tplc="04090005" w:tentative="1">
+      <w:start w:val="1"/>
+      <w:numFmt w:val="bullet"/>
+      <w:lvlText w:val=""/>
+      <w:lvlJc w:val="left"/>
+      <w:pPr>
+        <w:ind w:left="2160" w:hanging="360"/>
+      </w:pPr>
+      <w:rPr>
+        <w:rFonts w:ascii="Wingdings" w:hAnsi="Wingdings" w:hint="default"/>
+      </w:rPr>
+    </w:lvl>
+    <w:lvl w:ilvl="3" w:tplc="04090001" w:tentative="1">
+      <w:start w:val="1"/>
+      <w:numFmt w:val="bullet"/>
+      <w:lvlText w:val=""/>
+      <w:lvlJc w:val="left"/>
+      <w:pPr>
+        <w:ind w:left="2880" w:hanging="360"/>
+      </w:pPr>
+      <w:rPr>
+        <w:rFonts w:ascii="Symbol" w:hAnsi="Symbol" w:hint="default"/>
+      </w:rPr>
+    </w:lvl>
+    <w:lvl w:ilvl="4" w:tplc="04090003" w:tentative="1">
+      <w:start w:val="1"/>
+      <w:numFmt w:val="bullet"/>
+      <w:lvlText w:val="o"/>
+      <w:lvlJc w:val="left"/>
+      <w:pPr>
+        <w:ind w:left="3600" w:hanging="360"/>
+      </w:pPr>
+      <w:rPr>
+        <w:rFonts w:ascii="Courier New" w:hAnsi="Courier New" w:cs="Courier New" w:hint="default"/>
+      </w:rPr>
+    </w:lvl>
+    <w:lvl w:ilvl="5" w:tplc="04090005" w:tentative="1">
+      <w:start w:val="1"/>
+      <w:numFmt w:val="bullet"/>
+      <w:lvlText w:val=""/>
+      <w:lvlJc w:val="left"/>
+      <w:pPr>
+        <w:ind w:left="4320" w:hanging="360"/>
+      </w:pPr>
+      <w:rPr>
+        <w:rFonts w:ascii="Wingdings" w:hAnsi="Wingdings" w:hint="default"/>
+      </w:rPr>
+    </w:lvl>
+    <w:lvl w:ilvl="6" w:tplc="04090001" w:tentative="1">
+      <w:start w:val="1"/>
+      <w:numFmt w:val="bullet"/>
+      <w:lvlText w:val=""/>
+      <w:lvlJc w:val="left"/>
+      <w:pPr>
+        <w:ind w:left="5040" w:hanging="360"/>
+      </w:pPr>
+      <w:rPr>
+        <w:rFonts w:ascii="Symbol" w:hAnsi="Symbol" w:hint="default"/>
+      </w:rPr>
+    </w:lvl>
+    <w:lvl w:ilvl="7" w:tplc="04090003" w:tentative="1">
+      <w:start w:val="1"/>
+      <w:numFmt w:val="bullet"/>
+      <w:lvlText w:val="o"/>
+      <w:lvlJc w:val="left"/>
+      <w:pPr>
+        <w:ind w:left="5760" w:hanging="360"/>
+      </w:pPr>
+      <w:rPr>
+        <w:rFonts w:ascii="Courier New" w:hAnsi="Courier New" w:cs="Courier New" w:hint="default"/>
+      </w:rPr>
+    </w:lvl>
+    <w:lvl w:ilvl="8" w:tplc="04090005" w:tentative="1">
+      <w:start w:val="1"/>
+      <w:numFmt w:val="bullet"/>
+      <w:lvlText w:val=""/>
+      <w:lvlJc w:val="left"/>
+      <w:pPr>
+        <w:ind w:left="6480" w:hanging="360"/>
+      </w:pPr>
+      <w:rPr>
+        <w:rFonts w:ascii="Wingdings" w:hAnsi="Wingdings" w:hint="default"/>
+      </w:rPr>
+    </w:lvl>
+  </w:abstractNum>
+  <w:abstractNum w:abstractNumId="12">
     <w:nsid w:val="68D46B94"/>
     <w:multiLevelType w:val="hybridMultilevel"/>
     <w:tmpl w:val="D53846AE"/>
@@ -2465,7 +2576,7 @@
       </w:rPr>
     </w:lvl>
   </w:abstractNum>
-  <w:abstractNum w:abstractNumId="11">
+  <w:abstractNum w:abstractNumId="13">
     <w:nsid w:val="6B154E41"/>
     <w:multiLevelType w:val="hybridMultilevel"/>
     <w:tmpl w:val="9B34B40C"/>
@@ -2577,7 +2688,7 @@
       </w:rPr>
     </w:lvl>
   </w:abstractNum>
-  <w:abstractNum w:abstractNumId="12">
+  <w:abstractNum w:abstractNumId="14">
     <w:nsid w:val="6D0410C2"/>
     <w:multiLevelType w:val="multilevel"/>
     <w:tmpl w:val="441C733C"/>
@@ -2690,7 +2801,7 @@
       </w:pPr>
     </w:lvl>
   </w:abstractNum>
-  <w:abstractNum w:abstractNumId="13">
+  <w:abstractNum w:abstractNumId="15">
     <w:nsid w:val="7C6467A5"/>
     <w:multiLevelType w:val="multilevel"/>
     <w:tmpl w:val="BE9609DC"/>
@@ -2810,28 +2921,28 @@
     <w:abstractNumId w:val="0"/>
   </w:num>
   <w:num w:numId="3">
-    <w:abstractNumId w:val="12"/>
+    <w:abstractNumId w:val="14"/>
   </w:num>
   <w:num w:numId="4">
     <w:abstractNumId w:val="5"/>
   </w:num>
   <w:num w:numId="5">
-    <w:abstractNumId w:val="13"/>
+    <w:abstractNumId w:val="15"/>
   </w:num>
   <w:num w:numId="6">
-    <w:abstractNumId w:val="9"/>
+    <w:abstractNumId w:val="10"/>
   </w:num>
   <w:num w:numId="7">
-    <w:abstractNumId w:val="7"/>
+    <w:abstractNumId w:val="8"/>
   </w:num>
   <w:num w:numId="8">
-    <w:abstractNumId w:val="8"/>
+    <w:abstractNumId w:val="9"/>
   </w:num>
   <w:num w:numId="9">
     <w:abstractNumId w:val="6"/>
   </w:num>
   <w:num w:numId="10">
-    <w:abstractNumId w:val="11"/>
+    <w:abstractNumId w:val="13"/>
   </w:num>
   <w:num w:numId="11">
     <w:abstractNumId w:val="2"/>
@@ -2843,7 +2954,13 @@
     <w:abstractNumId w:val="3"/>
   </w:num>
   <w:num w:numId="14">
-    <w:abstractNumId w:val="10"/>
+    <w:abstractNumId w:val="12"/>
+  </w:num>
+  <w:num w:numId="15">
+    <w:abstractNumId w:val="11"/>
+  </w:num>
+  <w:num w:numId="16">
+    <w:abstractNumId w:val="7"/>
   </w:num>
 </w:numbering>
 </file>
@@ -3292,6 +3409,26 @@
       <w:szCs w:val="26"/>
     </w:rPr>
   </w:style>
+  <w:style w:type="paragraph" w:styleId="Heading3">
+    <w:name w:val="heading 3"/>
+    <w:basedOn w:val="Normal"/>
+    <w:next w:val="Normal"/>
+    <w:link w:val="Heading3Char"/>
+    <w:uiPriority w:val="9"/>
+    <w:unhideWhenUsed/>
+    <w:qFormat/>
+    <w:rsid w:val="00E13152"/>
+    <w:pPr>
+      <w:keepNext/>
+      <w:keepLines/>
+      <w:spacing w:before="40"/>
+      <w:outlineLvl w:val="2"/>
+    </w:pPr>
+    <w:rPr>
+      <w:rFonts w:asciiTheme="majorHAnsi" w:eastAsiaTheme="majorEastAsia" w:hAnsiTheme="majorHAnsi" w:cstheme="majorBidi"/>
+      <w:color w:val="1F3763" w:themeColor="accent1" w:themeShade="7F"/>
+    </w:rPr>
+  </w:style>
   <w:style w:type="character" w:default="1" w:styleId="DefaultParagraphFont">
     <w:name w:val="Default Paragraph Font"/>
     <w:uiPriority w:val="1"/>
@@ -3360,6 +3497,17 @@
       <w:ind w:left="720"/>
       <w:contextualSpacing/>
     </w:pPr>
+  </w:style>
+  <w:style w:type="character" w:customStyle="1" w:styleId="Heading3Char">
+    <w:name w:val="Heading 3 Char"/>
+    <w:basedOn w:val="DefaultParagraphFont"/>
+    <w:link w:val="Heading3"/>
+    <w:uiPriority w:val="9"/>
+    <w:rsid w:val="00E13152"/>
+    <w:rPr>
+      <w:rFonts w:asciiTheme="majorHAnsi" w:eastAsiaTheme="majorEastAsia" w:hAnsiTheme="majorHAnsi" w:cstheme="majorBidi"/>
+      <w:color w:val="1F3763" w:themeColor="accent1" w:themeShade="7F"/>
+    </w:rPr>
   </w:style>
 </w:styles>
 </file>

</xml_diff>